<commit_message>
Updated readme, vf spatial script, etc.
</commit_message>
<xml_diff>
--- a/data/data_codebook.docx
+++ b/data/data_codebook.docx
@@ -1,6 +1,6 @@
 
 <file path=word/document.xml><?xml version="1.0" encoding="utf-8"?>
-<w:document xmlns:wpc="http://schemas.microsoft.com/office/word/2010/wordprocessingCanvas" xmlns:cx="http://schemas.microsoft.com/office/drawing/2014/chartex" xmlns:mc="http://schemas.openxmlformats.org/markup-compatibility/2006" xmlns:o="urn:schemas-microsoft-com:office:office" xmlns:r="http://schemas.openxmlformats.org/officeDocument/2006/relationships" xmlns:m="http://schemas.openxmlformats.org/officeDocument/2006/math" xmlns:v="urn:schemas-microsoft-com:vml" xmlns:wp14="http://schemas.microsoft.com/office/word/2010/wordprocessingDrawing" xmlns:wp="http://schemas.openxmlformats.org/drawingml/2006/wordprocessingDrawing" xmlns:w10="urn:schemas-microsoft-com:office:word" xmlns:w="http://schemas.openxmlformats.org/wordprocessingml/2006/main" xmlns:w14="http://schemas.microsoft.com/office/word/2010/wordml" xmlns:w15="http://schemas.microsoft.com/office/word/2012/wordml" xmlns:w16se="http://schemas.microsoft.com/office/word/2015/wordml/symex" xmlns:wpg="http://schemas.microsoft.com/office/word/2010/wordprocessingGroup" xmlns:wpi="http://schemas.microsoft.com/office/word/2010/wordprocessingInk" xmlns:wne="http://schemas.microsoft.com/office/word/2006/wordml" xmlns:wps="http://schemas.microsoft.com/office/word/2010/wordprocessingShape" mc:Ignorable="w14 w15 w16se wp14">
+<w:document xmlns:wpc="http://schemas.microsoft.com/office/word/2010/wordprocessingCanvas" xmlns:mc="http://schemas.openxmlformats.org/markup-compatibility/2006" xmlns:o="urn:schemas-microsoft-com:office:office" xmlns:r="http://schemas.openxmlformats.org/officeDocument/2006/relationships" xmlns:m="http://schemas.openxmlformats.org/officeDocument/2006/math" xmlns:v="urn:schemas-microsoft-com:vml" xmlns:wp14="http://schemas.microsoft.com/office/word/2010/wordprocessingDrawing" xmlns:wp="http://schemas.openxmlformats.org/drawingml/2006/wordprocessingDrawing" xmlns:w10="urn:schemas-microsoft-com:office:word" xmlns:w="http://schemas.openxmlformats.org/wordprocessingml/2006/main" xmlns:w14="http://schemas.microsoft.com/office/word/2010/wordml" xmlns:w15="http://schemas.microsoft.com/office/word/2012/wordml" xmlns:wpg="http://schemas.microsoft.com/office/word/2010/wordprocessingGroup" xmlns:wpi="http://schemas.microsoft.com/office/word/2010/wordprocessingInk" xmlns:wne="http://schemas.microsoft.com/office/word/2006/wordml" xmlns:wps="http://schemas.microsoft.com/office/word/2010/wordprocessingShape" mc:Ignorable="w14 w15 wp14">
   <w:body>
     <w:p>
       <w:pPr>
@@ -21,7 +21,31 @@
         <w:t xml:space="preserve"> data related to the study of </w:t>
       </w:r>
       <w:r>
-        <w:t>West Nile virus and valley fever in California for the MPRI proposal.</w:t>
+        <w:t xml:space="preserve">West Nile virus </w:t>
+      </w:r>
+      <w:r>
+        <w:t xml:space="preserve">(WNV) </w:t>
+      </w:r>
+      <w:r>
+        <w:t>and valle</w:t>
+      </w:r>
+      <w:r>
+        <w:t xml:space="preserve">y fever </w:t>
+      </w:r>
+      <w:r>
+        <w:t xml:space="preserve">(VF) </w:t>
+      </w:r>
+      <w:r>
+        <w:t>in California for the M</w:t>
+      </w:r>
+      <w:r>
+        <w:t>R</w:t>
+      </w:r>
+      <w:r>
+        <w:t>P</w:t>
+      </w:r>
+      <w:r>
+        <w:t>I proposal.</w:t>
       </w:r>
       <w:r>
         <w:t xml:space="preserve"> </w:t>
@@ -40,8 +64,6 @@
       <w:pPr>
         <w:pStyle w:val="Heading1"/>
       </w:pPr>
-      <w:bookmarkStart w:id="0" w:name="_GoBack"/>
-      <w:bookmarkEnd w:id="0"/>
       <w:r>
         <w:t>Available variables</w:t>
       </w:r>
@@ -66,34 +88,34 @@
       <w:r>
         <w:t>wnv_</w:t>
       </w:r>
-      <w:bookmarkStart w:id="1" w:name="OLE_LINK12"/>
-      <w:bookmarkStart w:id="2" w:name="OLE_LINK13"/>
+      <w:bookmarkStart w:id="0" w:name="OLE_LINK12"/>
+      <w:bookmarkStart w:id="1" w:name="OLE_LINK13"/>
       <w:r>
         <w:t>count_</w:t>
       </w:r>
+      <w:bookmarkEnd w:id="0"/>
       <w:bookmarkEnd w:id="1"/>
+      <w:r>
+        <w:t>human</w:t>
+      </w:r>
+      <w:proofErr w:type="spellEnd"/>
+      <w:r>
+        <w:t xml:space="preserve">: counts </w:t>
+      </w:r>
+      <w:r>
+        <w:t xml:space="preserve">of </w:t>
+      </w:r>
+      <w:r>
+        <w:t>c</w:t>
+      </w:r>
+      <w:r>
+        <w:t xml:space="preserve">onfirmed human West Nile Virus cases as defined by </w:t>
+      </w:r>
+      <w:bookmarkStart w:id="2" w:name="OLE_LINK22"/>
+      <w:r>
+        <w:t>http://www.westnile.ca.gov/downloads.php?download_id=2758&amp;filename=WNV%20Guidelines%202013_rev60713.pdf</w:t>
+      </w:r>
       <w:bookmarkEnd w:id="2"/>
-      <w:r>
-        <w:t>human</w:t>
-      </w:r>
-      <w:proofErr w:type="spellEnd"/>
-      <w:r>
-        <w:t xml:space="preserve">: counts </w:t>
-      </w:r>
-      <w:r>
-        <w:t xml:space="preserve">of </w:t>
-      </w:r>
-      <w:r>
-        <w:t>c</w:t>
-      </w:r>
-      <w:r>
-        <w:t xml:space="preserve">onfirmed human West Nile Virus cases as defined by </w:t>
-      </w:r>
-      <w:bookmarkStart w:id="3" w:name="OLE_LINK22"/>
-      <w:r>
-        <w:t>http://www.westnile.ca.gov/downloads.php?download_id=2758&amp;filename=WNV%20Guidelines%202013_rev60713.pdf</w:t>
-      </w:r>
-      <w:bookmarkEnd w:id="3"/>
     </w:p>
     <w:p>
       <w:pPr>
@@ -250,9 +272,9 @@
       <w:r>
         <w:t xml:space="preserve">The number of occurrences of </w:t>
       </w:r>
-      <w:bookmarkStart w:id="4" w:name="OLE_LINK19"/>
-      <w:bookmarkStart w:id="5" w:name="OLE_LINK20"/>
-      <w:bookmarkStart w:id="6" w:name="OLE_LINK21"/>
+      <w:bookmarkStart w:id="3" w:name="OLE_LINK19"/>
+      <w:bookmarkStart w:id="4" w:name="OLE_LINK20"/>
+      <w:bookmarkStart w:id="5" w:name="OLE_LINK21"/>
       <w:proofErr w:type="spellStart"/>
       <w:r>
         <w:t>Coccidioidomycosis</w:t>
@@ -261,9 +283,9 @@
       <w:r>
         <w:t xml:space="preserve"> </w:t>
       </w:r>
+      <w:bookmarkEnd w:id="3"/>
       <w:bookmarkEnd w:id="4"/>
       <w:bookmarkEnd w:id="5"/>
-      <w:bookmarkEnd w:id="6"/>
       <w:r>
         <w:t>that meet the surveillanc</w:t>
       </w:r>
@@ -302,15 +324,7 @@
         <w:t xml:space="preserve"> </w:t>
       </w:r>
       <w:r>
-        <w:t xml:space="preserve">per 100,000 </w:t>
-      </w:r>
-      <w:proofErr w:type="gramStart"/>
-      <w:r>
-        <w:t>population</w:t>
-      </w:r>
-      <w:proofErr w:type="gramEnd"/>
-      <w:r>
-        <w:t xml:space="preserve"> for the corresponding County, Year, Sex strata using the standard calculation (Count *100,000/Population)</w:t>
+        <w:t>per 100,000 population for the corresponding County, Year, Sex strata using the standard calculation (Count *100,000/Population)</w:t>
       </w:r>
     </w:p>
     <w:p>
@@ -430,7 +444,7 @@
             <w:tcW w:w="2335" w:type="dxa"/>
           </w:tcPr>
           <w:p>
-            <w:bookmarkStart w:id="7" w:name="_Hlk475713526"/>
+            <w:bookmarkStart w:id="6" w:name="_Hlk475713526"/>
             <w:proofErr w:type="spellStart"/>
             <w:r>
               <w:t>w</w:t>
@@ -441,105 +455,105 @@
             <w:r>
               <w:t>_</w:t>
             </w:r>
-            <w:bookmarkStart w:id="8" w:name="OLE_LINK14"/>
-            <w:bookmarkStart w:id="9" w:name="OLE_LINK15"/>
-            <w:bookmarkStart w:id="10" w:name="OLE_LINK16"/>
+            <w:bookmarkStart w:id="7" w:name="OLE_LINK14"/>
+            <w:bookmarkStart w:id="8" w:name="OLE_LINK15"/>
+            <w:bookmarkStart w:id="9" w:name="OLE_LINK16"/>
             <w:r>
               <w:t>count</w:t>
             </w:r>
             <w:r>
               <w:t>_</w:t>
             </w:r>
+            <w:bookmarkEnd w:id="7"/>
             <w:bookmarkEnd w:id="8"/>
             <w:bookmarkEnd w:id="9"/>
+            <w:r>
+              <w:t>human</w:t>
+            </w:r>
+            <w:proofErr w:type="spellEnd"/>
+          </w:p>
+        </w:tc>
+        <w:tc>
+          <w:tcPr>
+            <w:tcW w:w="2070" w:type="dxa"/>
+          </w:tcPr>
+          <w:p>
+            <w:pPr>
+              <w:cnfStyle w:val="000000000000" w:firstRow="0" w:lastRow="0" w:firstColumn="0" w:lastColumn="0" w:oddVBand="0" w:evenVBand="0" w:oddHBand="0" w:evenHBand="0" w:firstRowFirstColumn="0" w:firstRowLastColumn="0" w:lastRowFirstColumn="0" w:lastRowLastColumn="0"/>
+            </w:pPr>
+            <w:r>
+              <w:t>Human Cases</w:t>
+            </w:r>
+          </w:p>
+        </w:tc>
+        <w:tc>
+          <w:tcPr>
+            <w:tcW w:w="1453" w:type="dxa"/>
+          </w:tcPr>
+          <w:p>
+            <w:pPr>
+              <w:cnfStyle w:val="000000000000" w:firstRow="0" w:lastRow="0" w:firstColumn="0" w:lastColumn="0" w:oddVBand="0" w:evenVBand="0" w:oddHBand="0" w:evenHBand="0" w:firstRowFirstColumn="0" w:firstRowLastColumn="0" w:lastRowFirstColumn="0" w:lastRowLastColumn="0"/>
+            </w:pPr>
+            <w:r>
+              <w:t>county</w:t>
+            </w:r>
+          </w:p>
+        </w:tc>
+        <w:tc>
+          <w:tcPr>
+            <w:tcW w:w="1705" w:type="dxa"/>
+          </w:tcPr>
+          <w:p>
+            <w:pPr>
+              <w:cnfStyle w:val="000000000000" w:firstRow="0" w:lastRow="0" w:firstColumn="0" w:lastColumn="0" w:oddVBand="0" w:evenVBand="0" w:oddHBand="0" w:evenHBand="0" w:firstRowFirstColumn="0" w:firstRowLastColumn="0" w:lastRowFirstColumn="0" w:lastRowLastColumn="0"/>
+            </w:pPr>
+            <w:r>
+              <w:t>year</w:t>
+            </w:r>
+          </w:p>
+        </w:tc>
+        <w:tc>
+          <w:tcPr>
+            <w:tcW w:w="1707" w:type="dxa"/>
+          </w:tcPr>
+          <w:p>
+            <w:pPr>
+              <w:cnfStyle w:val="000000000000" w:firstRow="0" w:lastRow="0" w:firstColumn="0" w:lastColumn="0" w:oddVBand="0" w:evenVBand="0" w:oddHBand="0" w:evenHBand="0" w:firstRowFirstColumn="0" w:firstRowLastColumn="0" w:lastRowFirstColumn="0" w:lastRowLastColumn="0"/>
+            </w:pPr>
+            <w:r>
+              <w:t>westnile.ca.gov</w:t>
+            </w:r>
+          </w:p>
+        </w:tc>
+        <w:tc>
+          <w:tcPr>
+            <w:tcW w:w="4225" w:type="dxa"/>
+          </w:tcPr>
+          <w:p>
+            <w:pPr>
+              <w:cnfStyle w:val="000000000000" w:firstRow="0" w:lastRow="0" w:firstColumn="0" w:lastColumn="0" w:oddVBand="0" w:evenVBand="0" w:oddHBand="0" w:evenHBand="0" w:firstRowFirstColumn="0" w:firstRowLastColumn="0" w:lastRowFirstColumn="0" w:lastRowLastColumn="0"/>
+            </w:pPr>
+            <w:bookmarkStart w:id="10" w:name="OLE_LINK1"/>
+            <w:proofErr w:type="spellStart"/>
+            <w:r>
+              <w:t>r</w:t>
+            </w:r>
+            <w:r>
+              <w:t>aw_data</w:t>
+            </w:r>
+            <w:proofErr w:type="spellEnd"/>
+            <w:r>
+              <w:t>\</w:t>
+            </w:r>
+            <w:proofErr w:type="spellStart"/>
+            <w:r>
+              <w:t>caseCounts_westnile</w:t>
+            </w:r>
+            <w:proofErr w:type="spellEnd"/>
+            <w:r>
+              <w:t>\yearly</w:t>
+            </w:r>
             <w:bookmarkEnd w:id="10"/>
-            <w:r>
-              <w:t>human</w:t>
-            </w:r>
-            <w:proofErr w:type="spellEnd"/>
-          </w:p>
-        </w:tc>
-        <w:tc>
-          <w:tcPr>
-            <w:tcW w:w="2070" w:type="dxa"/>
-          </w:tcPr>
-          <w:p>
-            <w:pPr>
-              <w:cnfStyle w:val="000000000000" w:firstRow="0" w:lastRow="0" w:firstColumn="0" w:lastColumn="0" w:oddVBand="0" w:evenVBand="0" w:oddHBand="0" w:evenHBand="0" w:firstRowFirstColumn="0" w:firstRowLastColumn="0" w:lastRowFirstColumn="0" w:lastRowLastColumn="0"/>
-            </w:pPr>
-            <w:r>
-              <w:t>Human Cases</w:t>
-            </w:r>
-          </w:p>
-        </w:tc>
-        <w:tc>
-          <w:tcPr>
-            <w:tcW w:w="1453" w:type="dxa"/>
-          </w:tcPr>
-          <w:p>
-            <w:pPr>
-              <w:cnfStyle w:val="000000000000" w:firstRow="0" w:lastRow="0" w:firstColumn="0" w:lastColumn="0" w:oddVBand="0" w:evenVBand="0" w:oddHBand="0" w:evenHBand="0" w:firstRowFirstColumn="0" w:firstRowLastColumn="0" w:lastRowFirstColumn="0" w:lastRowLastColumn="0"/>
-            </w:pPr>
-            <w:r>
-              <w:t>county</w:t>
-            </w:r>
-          </w:p>
-        </w:tc>
-        <w:tc>
-          <w:tcPr>
-            <w:tcW w:w="1705" w:type="dxa"/>
-          </w:tcPr>
-          <w:p>
-            <w:pPr>
-              <w:cnfStyle w:val="000000000000" w:firstRow="0" w:lastRow="0" w:firstColumn="0" w:lastColumn="0" w:oddVBand="0" w:evenVBand="0" w:oddHBand="0" w:evenHBand="0" w:firstRowFirstColumn="0" w:firstRowLastColumn="0" w:lastRowFirstColumn="0" w:lastRowLastColumn="0"/>
-            </w:pPr>
-            <w:r>
-              <w:t>year</w:t>
-            </w:r>
-          </w:p>
-        </w:tc>
-        <w:tc>
-          <w:tcPr>
-            <w:tcW w:w="1707" w:type="dxa"/>
-          </w:tcPr>
-          <w:p>
-            <w:pPr>
-              <w:cnfStyle w:val="000000000000" w:firstRow="0" w:lastRow="0" w:firstColumn="0" w:lastColumn="0" w:oddVBand="0" w:evenVBand="0" w:oddHBand="0" w:evenHBand="0" w:firstRowFirstColumn="0" w:firstRowLastColumn="0" w:lastRowFirstColumn="0" w:lastRowLastColumn="0"/>
-            </w:pPr>
-            <w:r>
-              <w:t>westnile.ca.gov</w:t>
-            </w:r>
-          </w:p>
-        </w:tc>
-        <w:tc>
-          <w:tcPr>
-            <w:tcW w:w="4225" w:type="dxa"/>
-          </w:tcPr>
-          <w:p>
-            <w:pPr>
-              <w:cnfStyle w:val="000000000000" w:firstRow="0" w:lastRow="0" w:firstColumn="0" w:lastColumn="0" w:oddVBand="0" w:evenVBand="0" w:oddHBand="0" w:evenHBand="0" w:firstRowFirstColumn="0" w:firstRowLastColumn="0" w:lastRowFirstColumn="0" w:lastRowLastColumn="0"/>
-            </w:pPr>
-            <w:bookmarkStart w:id="11" w:name="OLE_LINK1"/>
-            <w:proofErr w:type="spellStart"/>
-            <w:r>
-              <w:t>r</w:t>
-            </w:r>
-            <w:r>
-              <w:t>aw_data</w:t>
-            </w:r>
-            <w:proofErr w:type="spellEnd"/>
-            <w:r>
-              <w:t>\</w:t>
-            </w:r>
-            <w:proofErr w:type="spellStart"/>
-            <w:r>
-              <w:t>caseCounts_westnile</w:t>
-            </w:r>
-            <w:proofErr w:type="spellEnd"/>
-            <w:r>
-              <w:t>\yearly</w:t>
-            </w:r>
-            <w:bookmarkEnd w:id="11"/>
             <w:r>
               <w:t>\</w:t>
             </w:r>
@@ -553,7 +567,7 @@
             <w:tcW w:w="2335" w:type="dxa"/>
           </w:tcPr>
           <w:p>
-            <w:bookmarkStart w:id="12" w:name="_Hlk475713378"/>
+            <w:bookmarkStart w:id="11" w:name="_Hlk475713378"/>
             <w:proofErr w:type="spellStart"/>
             <w:r>
               <w:t>wnv</w:t>
@@ -767,8 +781,8 @@
           </w:p>
         </w:tc>
       </w:tr>
-      <w:bookmarkEnd w:id="7"/>
-      <w:bookmarkEnd w:id="12"/>
+      <w:bookmarkEnd w:id="6"/>
+      <w:bookmarkEnd w:id="11"/>
       <w:tr>
         <w:tc>
           <w:tcPr>
@@ -889,7 +903,7 @@
             <w:tcW w:w="2335" w:type="dxa"/>
           </w:tcPr>
           <w:p>
-            <w:bookmarkStart w:id="13" w:name="OLE_LINK23"/>
+            <w:bookmarkStart w:id="12" w:name="OLE_LINK23"/>
             <w:proofErr w:type="spellStart"/>
             <w:r>
               <w:t>wnv</w:t>
@@ -908,7 +922,7 @@
             <w:r>
               <w:t>mosquito</w:t>
             </w:r>
-            <w:bookmarkEnd w:id="13"/>
+            <w:bookmarkEnd w:id="12"/>
             <w:proofErr w:type="spellEnd"/>
           </w:p>
         </w:tc>
@@ -1213,7 +1227,7 @@
             <w:tcW w:w="2335" w:type="dxa"/>
           </w:tcPr>
           <w:p>
-            <w:bookmarkStart w:id="14" w:name="_Hlk475713648"/>
+            <w:bookmarkStart w:id="13" w:name="_Hlk475713648"/>
             <w:proofErr w:type="spellStart"/>
             <w:r>
               <w:t>wnv</w:t>
@@ -1424,7 +1438,7 @@
           </w:p>
         </w:tc>
       </w:tr>
-      <w:bookmarkEnd w:id="14"/>
+      <w:bookmarkEnd w:id="13"/>
       <w:tr>
         <w:tc>
           <w:tcPr>
@@ -1558,39 +1572,39 @@
             <w:pPr>
               <w:cnfStyle w:val="000000000000" w:firstRow="0" w:lastRow="0" w:firstColumn="0" w:lastColumn="0" w:oddVBand="0" w:evenVBand="0" w:oddHBand="0" w:evenHBand="0" w:firstRowFirstColumn="0" w:firstRowLastColumn="0" w:lastRowFirstColumn="0" w:lastRowLastColumn="0"/>
             </w:pPr>
-            <w:bookmarkStart w:id="15" w:name="OLE_LINK4"/>
+            <w:bookmarkStart w:id="14" w:name="OLE_LINK4"/>
             <w:r>
               <w:t>county</w:t>
             </w:r>
+            <w:bookmarkEnd w:id="14"/>
+          </w:p>
+        </w:tc>
+        <w:tc>
+          <w:tcPr>
+            <w:tcW w:w="1705" w:type="dxa"/>
+          </w:tcPr>
+          <w:p>
+            <w:pPr>
+              <w:cnfStyle w:val="000000000000" w:firstRow="0" w:lastRow="0" w:firstColumn="0" w:lastColumn="0" w:oddVBand="0" w:evenVBand="0" w:oddHBand="0" w:evenHBand="0" w:firstRowFirstColumn="0" w:firstRowLastColumn="0" w:lastRowFirstColumn="0" w:lastRowLastColumn="0"/>
+            </w:pPr>
+            <w:r>
+              <w:t>year</w:t>
+            </w:r>
+          </w:p>
+        </w:tc>
+        <w:tc>
+          <w:tcPr>
+            <w:tcW w:w="1707" w:type="dxa"/>
+          </w:tcPr>
+          <w:p>
+            <w:pPr>
+              <w:cnfStyle w:val="000000000000" w:firstRow="0" w:lastRow="0" w:firstColumn="0" w:lastColumn="0" w:oddVBand="0" w:evenVBand="0" w:oddHBand="0" w:evenHBand="0" w:firstRowFirstColumn="0" w:firstRowLastColumn="0" w:lastRowFirstColumn="0" w:lastRowLastColumn="0"/>
+            </w:pPr>
+            <w:bookmarkStart w:id="15" w:name="OLE_LINK7"/>
+            <w:r>
+              <w:t>westnile.ca.gov</w:t>
+            </w:r>
             <w:bookmarkEnd w:id="15"/>
-          </w:p>
-        </w:tc>
-        <w:tc>
-          <w:tcPr>
-            <w:tcW w:w="1705" w:type="dxa"/>
-          </w:tcPr>
-          <w:p>
-            <w:pPr>
-              <w:cnfStyle w:val="000000000000" w:firstRow="0" w:lastRow="0" w:firstColumn="0" w:lastColumn="0" w:oddVBand="0" w:evenVBand="0" w:oddHBand="0" w:evenHBand="0" w:firstRowFirstColumn="0" w:firstRowLastColumn="0" w:lastRowFirstColumn="0" w:lastRowLastColumn="0"/>
-            </w:pPr>
-            <w:r>
-              <w:t>year</w:t>
-            </w:r>
-          </w:p>
-        </w:tc>
-        <w:tc>
-          <w:tcPr>
-            <w:tcW w:w="1707" w:type="dxa"/>
-          </w:tcPr>
-          <w:p>
-            <w:pPr>
-              <w:cnfStyle w:val="000000000000" w:firstRow="0" w:lastRow="0" w:firstColumn="0" w:lastColumn="0" w:oddVBand="0" w:evenVBand="0" w:oddHBand="0" w:evenHBand="0" w:firstRowFirstColumn="0" w:firstRowLastColumn="0" w:lastRowFirstColumn="0" w:lastRowLastColumn="0"/>
-            </w:pPr>
-            <w:bookmarkStart w:id="16" w:name="OLE_LINK7"/>
-            <w:r>
-              <w:t>westnile.ca.gov</w:t>
-            </w:r>
-            <w:bookmarkEnd w:id="16"/>
           </w:p>
         </w:tc>
         <w:tc>
@@ -1815,19 +1829,29 @@
             <w:pPr>
               <w:cnfStyle w:val="000000000000" w:firstRow="0" w:lastRow="0" w:firstColumn="0" w:lastColumn="0" w:oddVBand="0" w:evenVBand="0" w:oddHBand="0" w:evenHBand="0" w:firstRowFirstColumn="0" w:firstRowLastColumn="0" w:lastRowFirstColumn="0" w:lastRowLastColumn="0"/>
             </w:pPr>
-            <w:bookmarkStart w:id="17" w:name="OLE_LINK17"/>
-            <w:bookmarkStart w:id="18" w:name="OLE_LINK18"/>
-            <w:r>
-              <w:t>raw_data\health\vf_CHHS</w:t>
-            </w:r>
+            <w:bookmarkStart w:id="16" w:name="OLE_LINK17"/>
+            <w:bookmarkStart w:id="17" w:name="OLE_LINK18"/>
+            <w:proofErr w:type="spellStart"/>
+            <w:r>
+              <w:t>raw_data</w:t>
+            </w:r>
+            <w:proofErr w:type="spellEnd"/>
+            <w:r>
+              <w:t>\health\</w:t>
+            </w:r>
+            <w:proofErr w:type="spellStart"/>
+            <w:r>
+              <w:t>vf_CHHS</w:t>
+            </w:r>
+            <w:proofErr w:type="spellEnd"/>
             <w:r>
               <w:t>\</w:t>
             </w:r>
             <w:r>
-              <w:t>Infectious_Disease_Cases_by_County__Year__and_Sex__2001-2014.csv</w:t>
-            </w:r>
+              <w:t>ValleyFever_CA_2001-2014_by_County.csv</w:t>
+            </w:r>
+            <w:bookmarkEnd w:id="16"/>
             <w:bookmarkEnd w:id="17"/>
-            <w:bookmarkEnd w:id="18"/>
           </w:p>
         </w:tc>
       </w:tr>
@@ -1912,8 +1936,10 @@
               <w:t>\</w:t>
             </w:r>
             <w:r>
-              <w:t>Infectious_Disease_Cases_by_County__Year__and_Sex__2001-2014.csv</w:t>
-            </w:r>
+              <w:t>ValleyFever_CA_2001-2014_by_County.csv</w:t>
+            </w:r>
+            <w:bookmarkStart w:id="18" w:name="_GoBack"/>
+            <w:bookmarkEnd w:id="18"/>
           </w:p>
         </w:tc>
       </w:tr>
@@ -1930,7 +1956,7 @@
 </file>
 
 <file path=word/numbering.xml><?xml version="1.0" encoding="utf-8"?>
-<w:numbering xmlns:wpc="http://schemas.microsoft.com/office/word/2010/wordprocessingCanvas" xmlns:cx="http://schemas.microsoft.com/office/drawing/2014/chartex" xmlns:mc="http://schemas.openxmlformats.org/markup-compatibility/2006" xmlns:o="urn:schemas-microsoft-com:office:office" xmlns:r="http://schemas.openxmlformats.org/officeDocument/2006/relationships" xmlns:m="http://schemas.openxmlformats.org/officeDocument/2006/math" xmlns:v="urn:schemas-microsoft-com:vml" xmlns:wp14="http://schemas.microsoft.com/office/word/2010/wordprocessingDrawing" xmlns:wp="http://schemas.openxmlformats.org/drawingml/2006/wordprocessingDrawing" xmlns:w10="urn:schemas-microsoft-com:office:word" xmlns:w="http://schemas.openxmlformats.org/wordprocessingml/2006/main" xmlns:w14="http://schemas.microsoft.com/office/word/2010/wordml" xmlns:w15="http://schemas.microsoft.com/office/word/2012/wordml" xmlns:w16se="http://schemas.microsoft.com/office/word/2015/wordml/symex" xmlns:wpg="http://schemas.microsoft.com/office/word/2010/wordprocessingGroup" xmlns:wpi="http://schemas.microsoft.com/office/word/2010/wordprocessingInk" xmlns:wne="http://schemas.microsoft.com/office/word/2006/wordml" xmlns:wps="http://schemas.microsoft.com/office/word/2010/wordprocessingShape" mc:Ignorable="w14 w15 w16se wp14">
+<w:numbering xmlns:wpc="http://schemas.microsoft.com/office/word/2010/wordprocessingCanvas" xmlns:mc="http://schemas.openxmlformats.org/markup-compatibility/2006" xmlns:o="urn:schemas-microsoft-com:office:office" xmlns:r="http://schemas.openxmlformats.org/officeDocument/2006/relationships" xmlns:m="http://schemas.openxmlformats.org/officeDocument/2006/math" xmlns:v="urn:schemas-microsoft-com:vml" xmlns:wp14="http://schemas.microsoft.com/office/word/2010/wordprocessingDrawing" xmlns:wp="http://schemas.openxmlformats.org/drawingml/2006/wordprocessingDrawing" xmlns:w10="urn:schemas-microsoft-com:office:word" xmlns:w="http://schemas.openxmlformats.org/wordprocessingml/2006/main" xmlns:w14="http://schemas.microsoft.com/office/word/2010/wordml" xmlns:w15="http://schemas.microsoft.com/office/word/2012/wordml" xmlns:wpg="http://schemas.microsoft.com/office/word/2010/wordprocessingGroup" xmlns:wpi="http://schemas.microsoft.com/office/word/2010/wordprocessingInk" xmlns:wne="http://schemas.microsoft.com/office/word/2006/wordml" xmlns:wps="http://schemas.microsoft.com/office/word/2010/wordprocessingShape" mc:Ignorable="w14 w15 wp14">
   <w:abstractNum w:abstractNumId="0" w15:restartNumberingAfterBreak="0">
     <w:nsid w:val="1D697E49"/>
     <w:multiLevelType w:val="hybridMultilevel"/>
@@ -2051,7 +2077,7 @@
 </file>
 
 <file path=word/styles.xml><?xml version="1.0" encoding="utf-8"?>
-<w:styles xmlns:mc="http://schemas.openxmlformats.org/markup-compatibility/2006" xmlns:r="http://schemas.openxmlformats.org/officeDocument/2006/relationships" xmlns:w="http://schemas.openxmlformats.org/wordprocessingml/2006/main" xmlns:w14="http://schemas.microsoft.com/office/word/2010/wordml" xmlns:w15="http://schemas.microsoft.com/office/word/2012/wordml" xmlns:w16se="http://schemas.microsoft.com/office/word/2015/wordml/symex" mc:Ignorable="w14 w15 w16se">
+<w:styles xmlns:mc="http://schemas.openxmlformats.org/markup-compatibility/2006" xmlns:r="http://schemas.openxmlformats.org/officeDocument/2006/relationships" xmlns:w="http://schemas.openxmlformats.org/wordprocessingml/2006/main" xmlns:w14="http://schemas.microsoft.com/office/word/2010/wordml" xmlns:w15="http://schemas.microsoft.com/office/word/2012/wordml" mc:Ignorable="w14 w15">
   <w:docDefaults>
     <w:rPrDefault>
       <w:rPr>

</xml_diff>

<commit_message>
separate raw_data from processed_data
</commit_message>
<xml_diff>
--- a/data/data_codebook.docx
+++ b/data/data_codebook.docx
@@ -352,9 +352,9 @@
         <w:gridCol w:w="2335"/>
         <w:gridCol w:w="2070"/>
         <w:gridCol w:w="1453"/>
-        <w:gridCol w:w="1705"/>
-        <w:gridCol w:w="1707"/>
-        <w:gridCol w:w="4225"/>
+        <w:gridCol w:w="1607"/>
+        <w:gridCol w:w="1620"/>
+        <w:gridCol w:w="4410"/>
       </w:tblGrid>
       <w:tr>
         <w:trPr>
@@ -399,7 +399,7 @@
         </w:tc>
         <w:tc>
           <w:tcPr>
-            <w:tcW w:w="1705" w:type="dxa"/>
+            <w:tcW w:w="1607" w:type="dxa"/>
           </w:tcPr>
           <w:p>
             <w:pPr>
@@ -412,7 +412,7 @@
         </w:tc>
         <w:tc>
           <w:tcPr>
-            <w:tcW w:w="1707" w:type="dxa"/>
+            <w:tcW w:w="1620" w:type="dxa"/>
           </w:tcPr>
           <w:p>
             <w:pPr>
@@ -425,7 +425,7 @@
         </w:tc>
         <w:tc>
           <w:tcPr>
-            <w:tcW w:w="4225" w:type="dxa"/>
+            <w:tcW w:w="4410" w:type="dxa"/>
           </w:tcPr>
           <w:p>
             <w:pPr>
@@ -501,7 +501,7 @@
         </w:tc>
         <w:tc>
           <w:tcPr>
-            <w:tcW w:w="1705" w:type="dxa"/>
+            <w:tcW w:w="1607" w:type="dxa"/>
           </w:tcPr>
           <w:p>
             <w:pPr>
@@ -514,7 +514,7 @@
         </w:tc>
         <w:tc>
           <w:tcPr>
-            <w:tcW w:w="1707" w:type="dxa"/>
+            <w:tcW w:w="1620" w:type="dxa"/>
           </w:tcPr>
           <w:p>
             <w:pPr>
@@ -527,7 +527,7 @@
         </w:tc>
         <w:tc>
           <w:tcPr>
-            <w:tcW w:w="4225" w:type="dxa"/>
+            <w:tcW w:w="4410" w:type="dxa"/>
           </w:tcPr>
           <w:p>
             <w:pPr>
@@ -617,7 +617,7 @@
         </w:tc>
         <w:tc>
           <w:tcPr>
-            <w:tcW w:w="1705" w:type="dxa"/>
+            <w:tcW w:w="1607" w:type="dxa"/>
           </w:tcPr>
           <w:p>
             <w:pPr>
@@ -630,7 +630,7 @@
         </w:tc>
         <w:tc>
           <w:tcPr>
-            <w:tcW w:w="1707" w:type="dxa"/>
+            <w:tcW w:w="1620" w:type="dxa"/>
           </w:tcPr>
           <w:p>
             <w:pPr>
@@ -643,18 +643,15 @@
         </w:tc>
         <w:tc>
           <w:tcPr>
-            <w:tcW w:w="4225" w:type="dxa"/>
-          </w:tcPr>
-          <w:p>
-            <w:pPr>
-              <w:cnfStyle w:val="000000000000" w:firstRow="0" w:lastRow="0" w:firstColumn="0" w:lastColumn="0" w:oddVBand="0" w:evenVBand="0" w:oddHBand="0" w:evenHBand="0" w:firstRowFirstColumn="0" w:firstRowLastColumn="0" w:lastRowFirstColumn="0" w:lastRowLastColumn="0"/>
-            </w:pPr>
-            <w:proofErr w:type="spellStart"/>
-            <w:r>
-              <w:t>r</w:t>
-            </w:r>
-            <w:r>
-              <w:t>aw</w:t>
+            <w:tcW w:w="4410" w:type="dxa"/>
+          </w:tcPr>
+          <w:p>
+            <w:pPr>
+              <w:cnfStyle w:val="000000000000" w:firstRow="0" w:lastRow="0" w:firstColumn="0" w:lastColumn="0" w:oddVBand="0" w:evenVBand="0" w:oddHBand="0" w:evenHBand="0" w:firstRowFirstColumn="0" w:firstRowLastColumn="0" w:lastRowFirstColumn="0" w:lastRowLastColumn="0"/>
+            </w:pPr>
+            <w:proofErr w:type="spellStart"/>
+            <w:r>
+              <w:t>processed</w:t>
             </w:r>
             <w:r>
               <w:t>_data</w:t>
@@ -727,7 +724,7 @@
         </w:tc>
         <w:tc>
           <w:tcPr>
-            <w:tcW w:w="1705" w:type="dxa"/>
+            <w:tcW w:w="1607" w:type="dxa"/>
           </w:tcPr>
           <w:p>
             <w:pPr>
@@ -740,7 +737,7 @@
         </w:tc>
         <w:tc>
           <w:tcPr>
-            <w:tcW w:w="1707" w:type="dxa"/>
+            <w:tcW w:w="1620" w:type="dxa"/>
           </w:tcPr>
           <w:p>
             <w:pPr>
@@ -753,7 +750,7 @@
         </w:tc>
         <w:tc>
           <w:tcPr>
-            <w:tcW w:w="4225" w:type="dxa"/>
+            <w:tcW w:w="4410" w:type="dxa"/>
           </w:tcPr>
           <w:p>
             <w:pPr>
@@ -839,7 +836,7 @@
         </w:tc>
         <w:tc>
           <w:tcPr>
-            <w:tcW w:w="1705" w:type="dxa"/>
+            <w:tcW w:w="1607" w:type="dxa"/>
           </w:tcPr>
           <w:p>
             <w:pPr>
@@ -852,7 +849,7 @@
         </w:tc>
         <w:tc>
           <w:tcPr>
-            <w:tcW w:w="1707" w:type="dxa"/>
+            <w:tcW w:w="1620" w:type="dxa"/>
           </w:tcPr>
           <w:p>
             <w:pPr>
@@ -865,7 +862,7 @@
         </w:tc>
         <w:tc>
           <w:tcPr>
-            <w:tcW w:w="4225" w:type="dxa"/>
+            <w:tcW w:w="4410" w:type="dxa"/>
           </w:tcPr>
           <w:p>
             <w:pPr>
@@ -954,7 +951,7 @@
         </w:tc>
         <w:tc>
           <w:tcPr>
-            <w:tcW w:w="1705" w:type="dxa"/>
+            <w:tcW w:w="1607" w:type="dxa"/>
           </w:tcPr>
           <w:p>
             <w:pPr>
@@ -967,7 +964,7 @@
         </w:tc>
         <w:tc>
           <w:tcPr>
-            <w:tcW w:w="1707" w:type="dxa"/>
+            <w:tcW w:w="1620" w:type="dxa"/>
           </w:tcPr>
           <w:p>
             <w:pPr>
@@ -980,18 +977,15 @@
         </w:tc>
         <w:tc>
           <w:tcPr>
-            <w:tcW w:w="4225" w:type="dxa"/>
-          </w:tcPr>
-          <w:p>
-            <w:pPr>
-              <w:cnfStyle w:val="000000000000" w:firstRow="0" w:lastRow="0" w:firstColumn="0" w:lastColumn="0" w:oddVBand="0" w:evenVBand="0" w:oddHBand="0" w:evenHBand="0" w:firstRowFirstColumn="0" w:firstRowLastColumn="0" w:lastRowFirstColumn="0" w:lastRowLastColumn="0"/>
-            </w:pPr>
-            <w:proofErr w:type="spellStart"/>
-            <w:r>
-              <w:t>r</w:t>
-            </w:r>
-            <w:r>
-              <w:t>aw</w:t>
+            <w:tcW w:w="4410" w:type="dxa"/>
+          </w:tcPr>
+          <w:p>
+            <w:pPr>
+              <w:cnfStyle w:val="000000000000" w:firstRow="0" w:lastRow="0" w:firstColumn="0" w:lastColumn="0" w:oddVBand="0" w:evenVBand="0" w:oddHBand="0" w:evenHBand="0" w:firstRowFirstColumn="0" w:firstRowLastColumn="0" w:lastRowFirstColumn="0" w:lastRowLastColumn="0"/>
+            </w:pPr>
+            <w:proofErr w:type="spellStart"/>
+            <w:r>
+              <w:t>processed</w:t>
             </w:r>
             <w:r>
               <w:t>_data</w:t>
@@ -1064,7 +1058,7 @@
         </w:tc>
         <w:tc>
           <w:tcPr>
-            <w:tcW w:w="1705" w:type="dxa"/>
+            <w:tcW w:w="1607" w:type="dxa"/>
           </w:tcPr>
           <w:p>
             <w:pPr>
@@ -1077,7 +1071,7 @@
         </w:tc>
         <w:tc>
           <w:tcPr>
-            <w:tcW w:w="1707" w:type="dxa"/>
+            <w:tcW w:w="1620" w:type="dxa"/>
           </w:tcPr>
           <w:p>
             <w:pPr>
@@ -1090,7 +1084,7 @@
         </w:tc>
         <w:tc>
           <w:tcPr>
-            <w:tcW w:w="4225" w:type="dxa"/>
+            <w:tcW w:w="4410" w:type="dxa"/>
           </w:tcPr>
           <w:p>
             <w:pPr>
@@ -1163,7 +1157,7 @@
         </w:tc>
         <w:tc>
           <w:tcPr>
-            <w:tcW w:w="1705" w:type="dxa"/>
+            <w:tcW w:w="1607" w:type="dxa"/>
           </w:tcPr>
           <w:p>
             <w:pPr>
@@ -1176,7 +1170,7 @@
         </w:tc>
         <w:tc>
           <w:tcPr>
-            <w:tcW w:w="1707" w:type="dxa"/>
+            <w:tcW w:w="1620" w:type="dxa"/>
           </w:tcPr>
           <w:p>
             <w:pPr>
@@ -1189,7 +1183,7 @@
         </w:tc>
         <w:tc>
           <w:tcPr>
-            <w:tcW w:w="4225" w:type="dxa"/>
+            <w:tcW w:w="4410" w:type="dxa"/>
           </w:tcPr>
           <w:p>
             <w:pPr>
@@ -1277,7 +1271,7 @@
         </w:tc>
         <w:tc>
           <w:tcPr>
-            <w:tcW w:w="1705" w:type="dxa"/>
+            <w:tcW w:w="1607" w:type="dxa"/>
           </w:tcPr>
           <w:p>
             <w:pPr>
@@ -1290,7 +1284,7 @@
         </w:tc>
         <w:tc>
           <w:tcPr>
-            <w:tcW w:w="1707" w:type="dxa"/>
+            <w:tcW w:w="1620" w:type="dxa"/>
           </w:tcPr>
           <w:p>
             <w:pPr>
@@ -1303,18 +1297,15 @@
         </w:tc>
         <w:tc>
           <w:tcPr>
-            <w:tcW w:w="4225" w:type="dxa"/>
-          </w:tcPr>
-          <w:p>
-            <w:pPr>
-              <w:cnfStyle w:val="000000000000" w:firstRow="0" w:lastRow="0" w:firstColumn="0" w:lastColumn="0" w:oddVBand="0" w:evenVBand="0" w:oddHBand="0" w:evenHBand="0" w:firstRowFirstColumn="0" w:firstRowLastColumn="0" w:lastRowFirstColumn="0" w:lastRowLastColumn="0"/>
-            </w:pPr>
-            <w:proofErr w:type="spellStart"/>
-            <w:r>
-              <w:t>r</w:t>
-            </w:r>
-            <w:r>
-              <w:t>aw</w:t>
+            <w:tcW w:w="4410" w:type="dxa"/>
+          </w:tcPr>
+          <w:p>
+            <w:pPr>
+              <w:cnfStyle w:val="000000000000" w:firstRow="0" w:lastRow="0" w:firstColumn="0" w:lastColumn="0" w:oddVBand="0" w:evenVBand="0" w:oddHBand="0" w:evenHBand="0" w:firstRowFirstColumn="0" w:firstRowLastColumn="0" w:lastRowFirstColumn="0" w:lastRowLastColumn="0"/>
+            </w:pPr>
+            <w:proofErr w:type="spellStart"/>
+            <w:r>
+              <w:t>processed</w:t>
             </w:r>
             <w:r>
               <w:t>_data</w:t>
@@ -1387,7 +1378,7 @@
         </w:tc>
         <w:tc>
           <w:tcPr>
-            <w:tcW w:w="1705" w:type="dxa"/>
+            <w:tcW w:w="1607" w:type="dxa"/>
           </w:tcPr>
           <w:p>
             <w:pPr>
@@ -1400,7 +1391,7 @@
         </w:tc>
         <w:tc>
           <w:tcPr>
-            <w:tcW w:w="1707" w:type="dxa"/>
+            <w:tcW w:w="1620" w:type="dxa"/>
           </w:tcPr>
           <w:p>
             <w:pPr>
@@ -1416,7 +1407,7 @@
         </w:tc>
         <w:tc>
           <w:tcPr>
-            <w:tcW w:w="4225" w:type="dxa"/>
+            <w:tcW w:w="4410" w:type="dxa"/>
           </w:tcPr>
           <w:p>
             <w:pPr>
@@ -1481,7 +1472,7 @@
         </w:tc>
         <w:tc>
           <w:tcPr>
-            <w:tcW w:w="1705" w:type="dxa"/>
+            <w:tcW w:w="1607" w:type="dxa"/>
           </w:tcPr>
           <w:p>
             <w:pPr>
@@ -1494,7 +1485,7 @@
         </w:tc>
         <w:tc>
           <w:tcPr>
-            <w:tcW w:w="1707" w:type="dxa"/>
+            <w:tcW w:w="1620" w:type="dxa"/>
           </w:tcPr>
           <w:p>
             <w:pPr>
@@ -1507,7 +1498,7 @@
         </w:tc>
         <w:tc>
           <w:tcPr>
-            <w:tcW w:w="4225" w:type="dxa"/>
+            <w:tcW w:w="4410" w:type="dxa"/>
           </w:tcPr>
           <w:p>
             <w:pPr>
@@ -1581,7 +1572,7 @@
         </w:tc>
         <w:tc>
           <w:tcPr>
-            <w:tcW w:w="1705" w:type="dxa"/>
+            <w:tcW w:w="1607" w:type="dxa"/>
           </w:tcPr>
           <w:p>
             <w:pPr>
@@ -1594,7 +1585,7 @@
         </w:tc>
         <w:tc>
           <w:tcPr>
-            <w:tcW w:w="1707" w:type="dxa"/>
+            <w:tcW w:w="1620" w:type="dxa"/>
           </w:tcPr>
           <w:p>
             <w:pPr>
@@ -1609,7 +1600,7 @@
         </w:tc>
         <w:tc>
           <w:tcPr>
-            <w:tcW w:w="4225" w:type="dxa"/>
+            <w:tcW w:w="4410" w:type="dxa"/>
           </w:tcPr>
           <w:p>
             <w:pPr>
@@ -1690,7 +1681,7 @@
         </w:tc>
         <w:tc>
           <w:tcPr>
-            <w:tcW w:w="1705" w:type="dxa"/>
+            <w:tcW w:w="1607" w:type="dxa"/>
           </w:tcPr>
           <w:p>
             <w:pPr>
@@ -1703,7 +1694,7 @@
         </w:tc>
         <w:tc>
           <w:tcPr>
-            <w:tcW w:w="1707" w:type="dxa"/>
+            <w:tcW w:w="1620" w:type="dxa"/>
           </w:tcPr>
           <w:p>
             <w:pPr>
@@ -1716,18 +1707,15 @@
         </w:tc>
         <w:tc>
           <w:tcPr>
-            <w:tcW w:w="4225" w:type="dxa"/>
-          </w:tcPr>
-          <w:p>
-            <w:pPr>
-              <w:cnfStyle w:val="000000000000" w:firstRow="0" w:lastRow="0" w:firstColumn="0" w:lastColumn="0" w:oddVBand="0" w:evenVBand="0" w:oddHBand="0" w:evenHBand="0" w:firstRowFirstColumn="0" w:firstRowLastColumn="0" w:lastRowFirstColumn="0" w:lastRowLastColumn="0"/>
-            </w:pPr>
-            <w:proofErr w:type="spellStart"/>
-            <w:r>
-              <w:t>r</w:t>
-            </w:r>
-            <w:r>
-              <w:t>aw</w:t>
+            <w:tcW w:w="4410" w:type="dxa"/>
+          </w:tcPr>
+          <w:p>
+            <w:pPr>
+              <w:cnfStyle w:val="000000000000" w:firstRow="0" w:lastRow="0" w:firstColumn="0" w:lastColumn="0" w:oddVBand="0" w:evenVBand="0" w:oddHBand="0" w:evenHBand="0" w:firstRowFirstColumn="0" w:firstRowLastColumn="0" w:lastRowFirstColumn="0" w:lastRowLastColumn="0"/>
+            </w:pPr>
+            <w:proofErr w:type="spellStart"/>
+            <w:r>
+              <w:t>processed</w:t>
             </w:r>
             <w:r>
               <w:t>_data</w:t>
@@ -1797,7 +1785,7 @@
         </w:tc>
         <w:tc>
           <w:tcPr>
-            <w:tcW w:w="1705" w:type="dxa"/>
+            <w:tcW w:w="1607" w:type="dxa"/>
           </w:tcPr>
           <w:p>
             <w:pPr>
@@ -1810,7 +1798,7 @@
         </w:tc>
         <w:tc>
           <w:tcPr>
-            <w:tcW w:w="1707" w:type="dxa"/>
+            <w:tcW w:w="1620" w:type="dxa"/>
           </w:tcPr>
           <w:p>
             <w:pPr>
@@ -1823,7 +1811,7 @@
         </w:tc>
         <w:tc>
           <w:tcPr>
-            <w:tcW w:w="4225" w:type="dxa"/>
+            <w:tcW w:w="4410" w:type="dxa"/>
           </w:tcPr>
           <w:p>
             <w:pPr>
@@ -1897,7 +1885,7 @@
         </w:tc>
         <w:tc>
           <w:tcPr>
-            <w:tcW w:w="1705" w:type="dxa"/>
+            <w:tcW w:w="1607" w:type="dxa"/>
           </w:tcPr>
           <w:p>
             <w:pPr>
@@ -1910,7 +1898,7 @@
         </w:tc>
         <w:tc>
           <w:tcPr>
-            <w:tcW w:w="1707" w:type="dxa"/>
+            <w:tcW w:w="1620" w:type="dxa"/>
           </w:tcPr>
           <w:p>
             <w:pPr>
@@ -1923,7 +1911,7 @@
         </w:tc>
         <w:tc>
           <w:tcPr>
-            <w:tcW w:w="4225" w:type="dxa"/>
+            <w:tcW w:w="4410" w:type="dxa"/>
           </w:tcPr>
           <w:p>
             <w:pPr>
@@ -1938,13 +1926,14 @@
             <w:r>
               <w:t>ValleyFever_CA_2001-2014_by_County.csv</w:t>
             </w:r>
-            <w:bookmarkStart w:id="18" w:name="_GoBack"/>
-            <w:bookmarkEnd w:id="18"/>
           </w:p>
         </w:tc>
       </w:tr>
     </w:tbl>
-    <w:p/>
+    <w:p>
+      <w:bookmarkStart w:id="18" w:name="_GoBack"/>
+      <w:bookmarkEnd w:id="18"/>
+    </w:p>
     <w:sectPr>
       <w:pgSz w:w="15840" w:h="12240" w:orient="landscape"/>
       <w:pgMar w:top="1440" w:right="1440" w:bottom="1440" w:left="1440" w:header="720" w:footer="720" w:gutter="0"/>

</xml_diff>